<commit_message>
Added class Diagram to SDD
</commit_message>
<xml_diff>
--- a/SDD.docx
+++ b/SDD.docx
@@ -1,10 +1,23 @@
 
 <file path=word/document.xml><?xml version="1.0" encoding="utf-8"?>
-<w:document xmlns:wpc="http://schemas.microsoft.com/office/word/2010/wordprocessingCanvas" xmlns:mo="http://schemas.microsoft.com/office/mac/office/2008/main" xmlns:mc="http://schemas.openxmlformats.org/markup-compatibility/2006" xmlns:mv="urn:schemas-microsoft-com:mac:vml" xmlns:o="urn:schemas-microsoft-com:office:office" xmlns:r="http://schemas.openxmlformats.org/officeDocument/2006/relationships" xmlns:m="http://schemas.openxmlformats.org/officeDocument/2006/math" xmlns:v="urn:schemas-microsoft-com:vml" xmlns:wp14="http://schemas.microsoft.com/office/word/2010/wordprocessingDrawing" xmlns:wp="http://schemas.openxmlformats.org/drawingml/2006/wordprocessingDrawing" xmlns:w10="urn:schemas-microsoft-com:office:word" xmlns:w="http://schemas.openxmlformats.org/wordprocessingml/2006/main" xmlns:w14="http://schemas.microsoft.com/office/word/2010/wordml" xmlns:w15="http://schemas.microsoft.com/office/word/2012/wordml" xmlns:wpg="http://schemas.microsoft.com/office/word/2010/wordprocessingGroup" xmlns:wpi="http://schemas.microsoft.com/office/word/2010/wordprocessingInk" xmlns:wne="http://schemas.microsoft.com/office/word/2006/wordml" xmlns:wps="http://schemas.microsoft.com/office/word/2010/wordprocessingShape" mc:Ignorable="w14 w15 wp14">
+<w:document xmlns:wpc="http://schemas.microsoft.com/office/word/2010/wordprocessingCanvas" xmlns:cx="http://schemas.microsoft.com/office/drawing/2014/chartex" xmlns:cx1="http://schemas.microsoft.com/office/drawing/2015/9/8/chartex" xmlns:cx2="http://schemas.microsoft.com/office/drawing/2015/10/21/chartex" xmlns:cx3="http://schemas.microsoft.com/office/drawing/2016/5/9/chartex" xmlns:cx4="http://schemas.microsoft.com/office/drawing/2016/5/10/chartex" xmlns:cx5="http://schemas.microsoft.com/office/drawing/2016/5/11/chartex" xmlns:cx6="http://schemas.microsoft.com/office/drawing/2016/5/12/chartex" xmlns:cx7="http://schemas.microsoft.com/office/drawing/2016/5/13/chartex" xmlns:cx8="http://schemas.microsoft.com/office/drawing/2016/5/14/chartex" xmlns:mc="http://schemas.openxmlformats.org/markup-compatibility/2006" xmlns:aink="http://schemas.microsoft.com/office/drawing/2016/ink" xmlns:am3d="http://schemas.microsoft.com/office/drawing/2017/model3d" xmlns:o="urn:schemas-microsoft-com:office:office" xmlns:r="http://schemas.openxmlformats.org/officeDocument/2006/relationships" xmlns:m="http://schemas.openxmlformats.org/officeDocument/2006/math" xmlns:v="urn:schemas-microsoft-com:vml" xmlns:wp14="http://schemas.microsoft.com/office/word/2010/wordprocessingDrawing" xmlns:wp="http://schemas.openxmlformats.org/drawingml/2006/wordprocessingDrawing" xmlns:w10="urn:schemas-microsoft-com:office:word" xmlns:w="http://schemas.openxmlformats.org/wordprocessingml/2006/main" xmlns:w14="http://schemas.microsoft.com/office/word/2010/wordml" xmlns:w15="http://schemas.microsoft.com/office/word/2012/wordml" xmlns:w16cid="http://schemas.microsoft.com/office/word/2016/wordml/cid" xmlns:w16se="http://schemas.microsoft.com/office/word/2015/wordml/symex" xmlns:wpg="http://schemas.microsoft.com/office/word/2010/wordprocessingGroup" xmlns:wpi="http://schemas.microsoft.com/office/word/2010/wordprocessingInk" xmlns:wne="http://schemas.microsoft.com/office/word/2006/wordml" xmlns:wps="http://schemas.microsoft.com/office/word/2010/wordprocessingShape" mc:Ignorable="w14 w15 w16se w16cid wp14">
   <w:body>
     <w:p>
-      <w:r>
-        <w:t>Jala Alamin, Christian Svinth, Andrea Brici</w:t>
+      <w:proofErr w:type="spellStart"/>
+      <w:r>
+        <w:t>Jala</w:t>
+      </w:r>
+      <w:proofErr w:type="spellEnd"/>
+      <w:r>
+        <w:t xml:space="preserve"> </w:t>
+      </w:r>
+      <w:proofErr w:type="spellStart"/>
+      <w:r>
+        <w:t>Alamin</w:t>
+      </w:r>
+      <w:proofErr w:type="spellEnd"/>
+      <w:r>
+        <w:t>, Christian Svinth, Andrea Brici</w:t>
       </w:r>
     </w:p>
     <w:p>
@@ -147,6 +160,149 @@
           <w:u w:val="single"/>
         </w:rPr>
       </w:pPr>
+      <w:r>
+        <w:rPr>
+          <w:b/>
+          <w:u w:val="single"/>
+        </w:rPr>
+        <w:lastRenderedPageBreak/>
+        <w:t>Structural Diagram:</w:t>
+      </w:r>
+    </w:p>
+    <w:p>
+      <w:pPr>
+        <w:jc w:val="both"/>
+        <w:rPr>
+          <w:b/>
+          <w:u w:val="single"/>
+        </w:rPr>
+      </w:pPr>
+    </w:p>
+    <w:p>
+      <w:pPr>
+        <w:jc w:val="both"/>
+      </w:pPr>
+      <w:r>
+        <w:rPr>
+          <w:noProof/>
+        </w:rPr>
+        <w:drawing>
+          <wp:inline distT="0" distB="0" distL="0" distR="0" wp14:anchorId="229803D0" wp14:editId="045A9D23">
+            <wp:extent cx="5943600" cy="5835650"/>
+            <wp:effectExtent l="0" t="0" r="0" b="6350"/>
+            <wp:docPr id="3" name="Picture 3"/>
+            <wp:cNvGraphicFramePr>
+              <a:graphicFrameLocks xmlns:a="http://schemas.openxmlformats.org/drawingml/2006/main" noChangeAspect="1"/>
+            </wp:cNvGraphicFramePr>
+            <a:graphic xmlns:a="http://schemas.openxmlformats.org/drawingml/2006/main">
+              <a:graphicData uri="http://schemas.openxmlformats.org/drawingml/2006/picture">
+                <pic:pic xmlns:pic="http://schemas.openxmlformats.org/drawingml/2006/picture">
+                  <pic:nvPicPr>
+                    <pic:cNvPr id="3" name="Screen Shot 2018-10-18 at 8.52.48 AM.png"/>
+                    <pic:cNvPicPr/>
+                  </pic:nvPicPr>
+                  <pic:blipFill>
+                    <a:blip r:embed="rId5">
+                      <a:extLst>
+                        <a:ext uri="{28A0092B-C50C-407E-A947-70E740481C1C}">
+                          <a14:useLocalDpi xmlns:a14="http://schemas.microsoft.com/office/drawing/2010/main" val="0"/>
+                        </a:ext>
+                      </a:extLst>
+                    </a:blip>
+                    <a:stretch>
+                      <a:fillRect/>
+                    </a:stretch>
+                  </pic:blipFill>
+                  <pic:spPr>
+                    <a:xfrm>
+                      <a:off x="0" y="0"/>
+                      <a:ext cx="5943600" cy="5835650"/>
+                    </a:xfrm>
+                    <a:prstGeom prst="rect">
+                      <a:avLst/>
+                    </a:prstGeom>
+                  </pic:spPr>
+                </pic:pic>
+              </a:graphicData>
+            </a:graphic>
+          </wp:inline>
+        </w:drawing>
+      </w:r>
+    </w:p>
+    <w:p>
+      <w:pPr>
+        <w:jc w:val="both"/>
+      </w:pPr>
+    </w:p>
+    <w:p>
+      <w:pPr>
+        <w:jc w:val="both"/>
+      </w:pPr>
+    </w:p>
+    <w:p>
+      <w:pPr>
+        <w:jc w:val="both"/>
+      </w:pPr>
+    </w:p>
+    <w:p>
+      <w:pPr>
+        <w:jc w:val="both"/>
+      </w:pPr>
+    </w:p>
+    <w:p>
+      <w:pPr>
+        <w:jc w:val="both"/>
+      </w:pPr>
+    </w:p>
+    <w:p>
+      <w:pPr>
+        <w:jc w:val="both"/>
+      </w:pPr>
+    </w:p>
+    <w:p>
+      <w:pPr>
+        <w:jc w:val="both"/>
+        <w:rPr>
+          <w:b/>
+          <w:u w:val="single"/>
+        </w:rPr>
+      </w:pPr>
+    </w:p>
+    <w:p>
+      <w:pPr>
+        <w:jc w:val="both"/>
+        <w:rPr>
+          <w:b/>
+          <w:u w:val="single"/>
+        </w:rPr>
+      </w:pPr>
+    </w:p>
+    <w:p>
+      <w:pPr>
+        <w:jc w:val="both"/>
+        <w:rPr>
+          <w:b/>
+          <w:u w:val="single"/>
+        </w:rPr>
+      </w:pPr>
+    </w:p>
+    <w:p>
+      <w:pPr>
+        <w:jc w:val="both"/>
+        <w:rPr>
+          <w:b/>
+          <w:u w:val="single"/>
+        </w:rPr>
+      </w:pPr>
+    </w:p>
+    <w:p>
+      <w:pPr>
+        <w:jc w:val="both"/>
+        <w:rPr>
+          <w:b/>
+          <w:u w:val="single"/>
+        </w:rPr>
+      </w:pPr>
       <w:bookmarkStart w:id="0" w:name="_GoBack"/>
       <w:bookmarkEnd w:id="0"/>
       <w:r>
@@ -155,52 +311,6 @@
           <w:u w:val="single"/>
         </w:rPr>
         <w:lastRenderedPageBreak/>
-        <w:t>Structural Diagram:</w:t>
-      </w:r>
-    </w:p>
-    <w:p>
-      <w:pPr>
-        <w:jc w:val="both"/>
-      </w:pPr>
-    </w:p>
-    <w:p>
-      <w:pPr>
-        <w:jc w:val="both"/>
-      </w:pPr>
-    </w:p>
-    <w:p>
-      <w:pPr>
-        <w:jc w:val="both"/>
-      </w:pPr>
-    </w:p>
-    <w:p>
-      <w:pPr>
-        <w:jc w:val="both"/>
-      </w:pPr>
-    </w:p>
-    <w:p>
-      <w:pPr>
-        <w:jc w:val="both"/>
-      </w:pPr>
-    </w:p>
-    <w:p>
-      <w:pPr>
-        <w:jc w:val="both"/>
-      </w:pPr>
-    </w:p>
-    <w:p>
-      <w:pPr>
-        <w:jc w:val="both"/>
-        <w:rPr>
-          <w:b/>
-          <w:u w:val="single"/>
-        </w:rPr>
-      </w:pPr>
-      <w:r>
-        <w:rPr>
-          <w:b/>
-          <w:u w:val="single"/>
-        </w:rPr>
         <w:t>Behavior Modeling: (Sequence Diagram)</w:t>
       </w:r>
     </w:p>
@@ -235,7 +345,7 @@
                     </pic:cNvPicPr>
                   </pic:nvPicPr>
                   <pic:blipFill rotWithShape="1">
-                    <a:blip r:embed="rId5">
+                    <a:blip r:embed="rId6">
                       <a:extLst>
                         <a:ext uri="{28A0092B-C50C-407E-A947-70E740481C1C}">
                           <a14:useLocalDpi xmlns:a14="http://schemas.microsoft.com/office/drawing/2010/main" val="0"/>
@@ -281,7 +391,7 @@
 </file>
 
 <file path=word/styles.xml><?xml version="1.0" encoding="utf-8"?>
-<w:styles xmlns:mc="http://schemas.openxmlformats.org/markup-compatibility/2006" xmlns:r="http://schemas.openxmlformats.org/officeDocument/2006/relationships" xmlns:w="http://schemas.openxmlformats.org/wordprocessingml/2006/main" xmlns:w14="http://schemas.microsoft.com/office/word/2010/wordml" xmlns:w15="http://schemas.microsoft.com/office/word/2012/wordml" mc:Ignorable="w14 w15">
+<w:styles xmlns:mc="http://schemas.openxmlformats.org/markup-compatibility/2006" xmlns:r="http://schemas.openxmlformats.org/officeDocument/2006/relationships" xmlns:w="http://schemas.openxmlformats.org/wordprocessingml/2006/main" xmlns:w14="http://schemas.microsoft.com/office/word/2010/wordml" xmlns:w15="http://schemas.microsoft.com/office/word/2012/wordml" xmlns:w16cid="http://schemas.microsoft.com/office/word/2016/wordml/cid" xmlns:w16se="http://schemas.microsoft.com/office/word/2015/wordml/symex" mc:Ignorable="w14 w15 w16se w16cid">
   <w:docDefaults>
     <w:rPrDefault>
       <w:rPr>
@@ -293,7 +403,7 @@
     </w:rPrDefault>
     <w:pPrDefault/>
   </w:docDefaults>
-  <w:latentStyles w:defLockedState="0" w:defUIPriority="99" w:defSemiHidden="0" w:defUnhideWhenUsed="0" w:defQFormat="0" w:count="382">
+  <w:latentStyles w:defLockedState="0" w:defUIPriority="99" w:defSemiHidden="0" w:defUnhideWhenUsed="0" w:defQFormat="0" w:count="375">
     <w:lsdException w:name="Normal" w:uiPriority="0" w:qFormat="1"/>
     <w:lsdException w:name="heading 1" w:uiPriority="9" w:qFormat="1"/>
     <w:lsdException w:name="heading 2" w:semiHidden="1" w:uiPriority="9" w:unhideWhenUsed="1" w:qFormat="1"/>
@@ -450,15 +560,6 @@
     <w:lsdException w:name="Balloon Text" w:semiHidden="1" w:unhideWhenUsed="1"/>
     <w:lsdException w:name="Table Grid" w:uiPriority="39"/>
     <w:lsdException w:name="Table Theme" w:semiHidden="1" w:unhideWhenUsed="1"/>
-    <w:lsdException w:name="Note Level 1" w:semiHidden="1" w:unhideWhenUsed="1"/>
-    <w:lsdException w:name="Note Level 2" w:semiHidden="1" w:unhideWhenUsed="1"/>
-    <w:lsdException w:name="Note Level 3" w:semiHidden="1" w:unhideWhenUsed="1"/>
-    <w:lsdException w:name="Note Level 4" w:semiHidden="1" w:unhideWhenUsed="1"/>
-    <w:lsdException w:name="Note Level 5" w:semiHidden="1" w:unhideWhenUsed="1"/>
-    <w:lsdException w:name="Note Level 6" w:semiHidden="1" w:unhideWhenUsed="1"/>
-    <w:lsdException w:name="Note Level 7" w:semiHidden="1" w:unhideWhenUsed="1"/>
-    <w:lsdException w:name="Note Level 8" w:semiHidden="1" w:unhideWhenUsed="1"/>
-    <w:lsdException w:name="Note Level 9" w:semiHidden="1" w:unhideWhenUsed="1"/>
     <w:lsdException w:name="Placeholder Text" w:semiHidden="1"/>
     <w:lsdException w:name="No Spacing" w:uiPriority="1" w:qFormat="1"/>
     <w:lsdException w:name="Light Shading" w:uiPriority="60"/>

</xml_diff>